<commit_message>
added new maturity functions
added new maturity functions relating age to juvenile and recrudescent
adult
</commit_message>
<xml_diff>
--- a/1_main.docx
+++ b/1_main.docx
@@ -316,51 +316,6 @@
         <w:pStyle w:val="Heading1"/>
       </w:pPr>
     </w:p>
-    <w:p>
-      <w:pPr>
-        <w:pStyle w:val="Heading1"/>
-      </w:pPr>
-      <w:r>
-        <w:t>Objectives</w:t>
-      </w:r>
-    </w:p>
-    <w:p>
-      <w:pPr>
-        <w:pStyle w:val="ListParagraph"/>
-        <w:numPr>
-          <w:ilvl w:val="0"/>
-          <w:numId w:val="3"/>
-        </w:numPr>
-      </w:pPr>
-      <w:r>
-        <w:t>Conditions resulting in a growing population</w:t>
-      </w:r>
-    </w:p>
-    <w:p>
-      <w:pPr>
-        <w:pStyle w:val="ListParagraph"/>
-        <w:numPr>
-          <w:ilvl w:val="0"/>
-          <w:numId w:val="3"/>
-        </w:numPr>
-      </w:pPr>
-      <w:r>
-        <w:t>Sensitivities and elasticities</w:t>
-      </w:r>
-    </w:p>
-    <w:p>
-      <w:pPr>
-        <w:pStyle w:val="ListParagraph"/>
-        <w:numPr>
-          <w:ilvl w:val="0"/>
-          <w:numId w:val="3"/>
-        </w:numPr>
-      </w:pPr>
-      <w:r>
-        <w:t>Population augmentation</w:t>
-      </w:r>
-    </w:p>
-    <w:p/>
     <w:p>
       <w:pPr>
         <w:pStyle w:val="Heading1"/>
@@ -539,7 +494,6 @@
         <w:t xml:space="preserve"> used in the model to capture biologically important </w:t>
       </w:r>
       <w:r>
-        <w:lastRenderedPageBreak/>
         <w:t>p</w:t>
       </w:r>
       <w:r>
@@ -621,558 +575,10 @@
         <w:t xml:space="preserve">sturgeon life history in the Missouri River System was organized into </w:t>
       </w:r>
       <w:r>
-        <w:t>the following stages:</w:t>
-      </w:r>
-    </w:p>
-    <w:p>
-      <w:pPr>
-        <w:numPr>
-          <w:ilvl w:val="0"/>
-          <w:numId w:val="4"/>
-        </w:numPr>
-        <w:tabs>
-          <w:tab w:val="left" w:pos="720"/>
-          <w:tab w:val="center" w:pos="4680"/>
-          <w:tab w:val="right" w:pos="9216"/>
-        </w:tabs>
-        <w:spacing w:line="240" w:lineRule="auto"/>
-        <w:ind w:hanging="180"/>
-        <w:rPr>
-          <w:szCs w:val="24"/>
-        </w:rPr>
-      </w:pPr>
-      <w:r>
-        <w:rPr>
-          <w:szCs w:val="24"/>
-        </w:rPr>
-        <w:t>Embryo (</w:t>
-      </w:r>
-      <m:oMath>
-        <m:r>
-          <w:rPr>
-            <w:rFonts w:ascii="Cambria Math" w:hAnsi="Cambria Math"/>
-            <w:szCs w:val="24"/>
-          </w:rPr>
-          <m:t>E</m:t>
-        </m:r>
-      </m:oMath>
-      <w:r>
-        <w:rPr>
-          <w:szCs w:val="24"/>
-        </w:rPr>
-        <w:t xml:space="preserve">; </w:t>
-      </w:r>
-      <w:r>
-        <w:rPr>
-          <w:szCs w:val="24"/>
-        </w:rPr>
-        <w:t xml:space="preserve">5-8 days): </w:t>
-      </w:r>
-      <w:r>
-        <w:rPr>
-          <w:szCs w:val="24"/>
-        </w:rPr>
-        <w:t xml:space="preserve"> </w:t>
-      </w:r>
-      <w:r>
-        <w:rPr>
-          <w:szCs w:val="24"/>
-        </w:rPr>
-        <w:t>period from fertilization to hatching</w:t>
-      </w:r>
-    </w:p>
-    <w:p>
-      <w:pPr>
-        <w:numPr>
-          <w:ilvl w:val="0"/>
-          <w:numId w:val="4"/>
-        </w:numPr>
-        <w:tabs>
-          <w:tab w:val="left" w:pos="720"/>
-          <w:tab w:val="center" w:pos="4680"/>
-          <w:tab w:val="right" w:pos="9216"/>
-        </w:tabs>
-        <w:spacing w:line="240" w:lineRule="auto"/>
-        <w:ind w:hanging="180"/>
-        <w:rPr>
-          <w:szCs w:val="24"/>
-        </w:rPr>
-      </w:pPr>
-      <w:r>
-        <w:rPr>
-          <w:szCs w:val="24"/>
-        </w:rPr>
-        <w:t>Free embryo (</w:t>
-      </w:r>
-      <m:oMath>
-        <m:r>
-          <w:rPr>
-            <w:rFonts w:ascii="Cambria Math" w:hAnsi="Cambria Math"/>
-            <w:szCs w:val="24"/>
-          </w:rPr>
-          <m:t>FE</m:t>
-        </m:r>
-      </m:oMath>
-      <w:r>
-        <w:rPr>
-          <w:szCs w:val="24"/>
-        </w:rPr>
-        <w:t xml:space="preserve">; </w:t>
-      </w:r>
-      <w:r>
-        <w:rPr>
-          <w:szCs w:val="24"/>
-        </w:rPr>
-        <w:t xml:space="preserve">8-12 days </w:t>
-      </w:r>
-      <w:proofErr w:type="spellStart"/>
-      <w:r>
-        <w:rPr>
-          <w:szCs w:val="24"/>
-        </w:rPr>
-        <w:t>days</w:t>
-      </w:r>
-      <w:proofErr w:type="spellEnd"/>
-      <w:r>
-        <w:rPr>
-          <w:szCs w:val="24"/>
-        </w:rPr>
-        <w:t xml:space="preserve"> post hatch (</w:t>
-      </w:r>
-      <w:proofErr w:type="spellStart"/>
-      <w:r>
-        <w:rPr>
-          <w:szCs w:val="24"/>
-        </w:rPr>
-        <w:t>dph</w:t>
-      </w:r>
-      <w:proofErr w:type="spellEnd"/>
-      <w:r>
-        <w:rPr>
-          <w:szCs w:val="24"/>
-        </w:rPr>
-        <w:t xml:space="preserve">)): </w:t>
-      </w:r>
-      <w:r>
-        <w:rPr>
-          <w:szCs w:val="24"/>
-        </w:rPr>
-        <w:t xml:space="preserve"> </w:t>
-      </w:r>
-      <w:r>
-        <w:rPr>
-          <w:szCs w:val="24"/>
-        </w:rPr>
-        <w:t xml:space="preserve">period from hatching until the larval fish initiates feeding </w:t>
-      </w:r>
-    </w:p>
-    <w:p>
-      <w:pPr>
-        <w:numPr>
-          <w:ilvl w:val="0"/>
-          <w:numId w:val="4"/>
-        </w:numPr>
-        <w:tabs>
-          <w:tab w:val="left" w:pos="720"/>
-          <w:tab w:val="center" w:pos="4680"/>
-          <w:tab w:val="right" w:pos="9216"/>
-        </w:tabs>
-        <w:spacing w:line="240" w:lineRule="auto"/>
-        <w:ind w:hanging="180"/>
-        <w:rPr>
-          <w:szCs w:val="24"/>
-        </w:rPr>
-      </w:pPr>
-      <w:r>
-        <w:rPr>
-          <w:szCs w:val="24"/>
-        </w:rPr>
-        <w:t>Exogenously feeding larvae and age-0 (</w:t>
-      </w:r>
-      <m:oMath>
-        <m:r>
-          <w:rPr>
-            <w:rFonts w:ascii="Cambria Math" w:hAnsi="Cambria Math"/>
-            <w:szCs w:val="24"/>
-          </w:rPr>
-          <m:t>EFL</m:t>
-        </m:r>
-      </m:oMath>
-      <w:r>
-        <w:rPr>
-          <w:szCs w:val="24"/>
-        </w:rPr>
-        <w:t xml:space="preserve">; </w:t>
-      </w:r>
-      <w:r>
-        <w:rPr>
-          <w:szCs w:val="24"/>
-        </w:rPr>
-        <w:t xml:space="preserve">8-12 </w:t>
-      </w:r>
-      <w:proofErr w:type="spellStart"/>
-      <w:r>
-        <w:rPr>
-          <w:szCs w:val="24"/>
-        </w:rPr>
-        <w:t>dph</w:t>
-      </w:r>
-      <w:proofErr w:type="spellEnd"/>
-      <w:r>
-        <w:rPr>
-          <w:szCs w:val="24"/>
-        </w:rPr>
-        <w:t xml:space="preserve"> - June 1): </w:t>
-      </w:r>
-      <w:r>
-        <w:rPr>
-          <w:szCs w:val="24"/>
-        </w:rPr>
-        <w:t xml:space="preserve"> </w:t>
-      </w:r>
-      <w:r>
-        <w:rPr>
-          <w:szCs w:val="24"/>
-        </w:rPr>
-        <w:t xml:space="preserve">period from full development of fin rays over the winter period until June 1 of the following year. </w:t>
-      </w:r>
-    </w:p>
-    <w:p>
-      <w:pPr>
-        <w:numPr>
-          <w:ilvl w:val="0"/>
-          <w:numId w:val="4"/>
-        </w:numPr>
-        <w:tabs>
-          <w:tab w:val="left" w:pos="720"/>
-          <w:tab w:val="center" w:pos="4680"/>
-          <w:tab w:val="right" w:pos="9216"/>
-        </w:tabs>
-        <w:spacing w:line="240" w:lineRule="auto"/>
-        <w:ind w:hanging="180"/>
-        <w:rPr>
-          <w:szCs w:val="24"/>
-        </w:rPr>
-      </w:pPr>
-      <w:r>
-        <w:rPr>
-          <w:szCs w:val="24"/>
-        </w:rPr>
-        <w:t>Juvenile (</w:t>
-      </w:r>
-      <m:oMath>
-        <m:r>
-          <w:rPr>
-            <w:rFonts w:ascii="Cambria Math" w:hAnsi="Cambria Math"/>
-            <w:szCs w:val="24"/>
-          </w:rPr>
-          <m:t>J</m:t>
-        </m:r>
-      </m:oMath>
-      <w:r>
-        <w:rPr>
-          <w:szCs w:val="24"/>
-        </w:rPr>
-        <w:t xml:space="preserve">; </w:t>
-      </w:r>
-      <w:r>
-        <w:rPr>
-          <w:szCs w:val="24"/>
-        </w:rPr>
-        <w:t xml:space="preserve">age-1 to age-9): </w:t>
-      </w:r>
-      <w:r>
-        <w:rPr>
-          <w:szCs w:val="24"/>
-        </w:rPr>
-        <w:t xml:space="preserve"> </w:t>
-      </w:r>
-      <w:r>
-        <w:rPr>
-          <w:szCs w:val="24"/>
-        </w:rPr>
-        <w:t xml:space="preserve">period of pallid sturgeon sexual immaturity, </w:t>
-      </w:r>
-      <w:r>
-        <w:rPr>
-          <w:szCs w:val="24"/>
-        </w:rPr>
-        <w:t xml:space="preserve">a </w:t>
-      </w:r>
-      <w:r>
-        <w:rPr>
-          <w:szCs w:val="24"/>
-        </w:rPr>
-        <w:t>fish can remain in this stage until age-9</w:t>
-      </w:r>
-    </w:p>
-    <w:p>
-      <w:pPr>
-        <w:numPr>
-          <w:ilvl w:val="0"/>
-          <w:numId w:val="4"/>
-        </w:numPr>
-        <w:tabs>
-          <w:tab w:val="left" w:pos="720"/>
-          <w:tab w:val="center" w:pos="4680"/>
-          <w:tab w:val="right" w:pos="9216"/>
-        </w:tabs>
-        <w:spacing w:line="240" w:lineRule="auto"/>
-        <w:ind w:hanging="180"/>
-        <w:rPr>
-          <w:szCs w:val="24"/>
-        </w:rPr>
-      </w:pPr>
-      <w:r>
-        <w:rPr>
-          <w:szCs w:val="24"/>
-        </w:rPr>
-        <w:t>Spawning adult (</w:t>
-      </w:r>
-      <m:oMath>
-        <m:r>
-          <w:rPr>
-            <w:rFonts w:ascii="Cambria Math" w:hAnsi="Cambria Math"/>
-            <w:szCs w:val="24"/>
-          </w:rPr>
-          <m:t>SP</m:t>
-        </m:r>
-      </m:oMath>
-      <w:r>
-        <w:rPr>
-          <w:szCs w:val="24"/>
-        </w:rPr>
-        <w:t>;</w:t>
-      </w:r>
-      <w:r>
-        <w:rPr>
-          <w:szCs w:val="24"/>
-        </w:rPr>
-        <w:t xml:space="preserve">age-7 to age-41): </w:t>
-      </w:r>
-      <w:r>
-        <w:rPr>
-          <w:szCs w:val="24"/>
-        </w:rPr>
-        <w:t xml:space="preserve"> </w:t>
-      </w:r>
-      <w:r>
-        <w:rPr>
-          <w:szCs w:val="24"/>
-        </w:rPr>
-        <w:t>this stage includes juvenile fish that have become sexually mature and are read to spawn and adult fish that have already spawned and are ready to spawn again</w:t>
-      </w:r>
-    </w:p>
-    <w:p>
-      <w:pPr>
-        <w:numPr>
-          <w:ilvl w:val="0"/>
-          <w:numId w:val="4"/>
-        </w:numPr>
-        <w:tabs>
-          <w:tab w:val="left" w:pos="720"/>
-          <w:tab w:val="center" w:pos="4680"/>
-          <w:tab w:val="right" w:pos="9216"/>
-        </w:tabs>
-        <w:spacing w:line="240" w:lineRule="auto"/>
-        <w:ind w:hanging="180"/>
-        <w:rPr>
-          <w:szCs w:val="24"/>
-        </w:rPr>
-      </w:pPr>
-      <w:r>
-        <w:rPr>
-          <w:szCs w:val="24"/>
-        </w:rPr>
-        <w:t>Post-spawn Adult</w:t>
-      </w:r>
-      <w:r>
-        <w:rPr>
-          <w:szCs w:val="24"/>
-        </w:rPr>
-        <w:t xml:space="preserve"> (</w:t>
-      </w:r>
-      <m:oMath>
-        <m:r>
-          <w:rPr>
-            <w:rFonts w:ascii="Cambria Math" w:hAnsi="Cambria Math"/>
-            <w:szCs w:val="24"/>
-          </w:rPr>
-          <m:t>PS</m:t>
-        </m:r>
-      </m:oMath>
-      <w:r>
-        <w:rPr>
-          <w:szCs w:val="24"/>
-        </w:rPr>
-        <w:t>)</w:t>
-      </w:r>
-      <w:r>
-        <w:rPr>
-          <w:szCs w:val="24"/>
-        </w:rPr>
-        <w:t xml:space="preserve">: a pallid sturgeon that has released its gametes, model assumes fish remain in this state </w:t>
-      </w:r>
-      <w:r>
-        <w:rPr>
-          <w:szCs w:val="24"/>
-        </w:rPr>
-        <w:t>until June the following</w:t>
-      </w:r>
-      <w:r>
-        <w:rPr>
-          <w:szCs w:val="24"/>
-        </w:rPr>
-        <w:t xml:space="preserve"> year </w:t>
-      </w:r>
-    </w:p>
-    <w:p>
-      <w:pPr>
-        <w:numPr>
-          <w:ilvl w:val="0"/>
-          <w:numId w:val="4"/>
-        </w:numPr>
-        <w:tabs>
-          <w:tab w:val="left" w:pos="720"/>
-          <w:tab w:val="center" w:pos="4680"/>
-          <w:tab w:val="right" w:pos="9216"/>
-        </w:tabs>
-        <w:spacing w:line="240" w:lineRule="auto"/>
-        <w:ind w:hanging="180"/>
-        <w:rPr>
-          <w:szCs w:val="24"/>
-        </w:rPr>
-      </w:pPr>
-      <w:r>
-        <w:rPr>
-          <w:szCs w:val="24"/>
-        </w:rPr>
-        <w:t>Recrudescent adult</w:t>
-      </w:r>
-      <w:r>
-        <w:rPr>
-          <w:szCs w:val="24"/>
-        </w:rPr>
-        <w:t xml:space="preserve"> (</w:t>
-      </w:r>
-      <m:oMath>
-        <m:r>
-          <w:rPr>
-            <w:rFonts w:ascii="Cambria Math" w:hAnsi="Cambria Math"/>
-            <w:szCs w:val="24"/>
-          </w:rPr>
-          <m:t>R</m:t>
-        </m:r>
-      </m:oMath>
-      <w:r>
-        <w:rPr>
-          <w:szCs w:val="24"/>
-        </w:rPr>
-        <w:t>)</w:t>
-      </w:r>
-      <w:r>
-        <w:rPr>
-          <w:szCs w:val="24"/>
-        </w:rPr>
-        <w:t xml:space="preserve">: a post-spawn pallid sturgeon, replenishing gametes, may remain in this state for up to 4 years </w:t>
-      </w:r>
-      <w:r>
-        <w:rPr>
-          <w:szCs w:val="24"/>
-        </w:rPr>
-        <w:t>post-spawn</w:t>
-      </w:r>
-    </w:p>
-    <w:p>
-      <w:pPr>
-        <w:pStyle w:val="BodyText"/>
-      </w:pPr>
-      <w:r>
-        <w:t>Each stage represents an important portion of pallid sturgeon life history in the Missouri River System that varies in duration from days to years.  The effect of hatchery operations on the population was accounted for with the addition of stages specific to the hatchery system (figure 3.1).  These stages included:</w:t>
-      </w:r>
-    </w:p>
-    <w:p>
-      <w:pPr>
-        <w:pStyle w:val="ListParagraph"/>
-        <w:numPr>
-          <w:ilvl w:val="0"/>
-          <w:numId w:val="5"/>
-        </w:numPr>
-        <w:spacing w:after="200"/>
-      </w:pPr>
-      <w:r>
-        <w:t>Broodstock (</w:t>
-      </w:r>
-      <m:oMath>
-        <m:r>
-          <w:rPr>
-            <w:rFonts w:ascii="Cambria Math" w:hAnsi="Cambria Math"/>
-          </w:rPr>
-          <m:t>B</m:t>
-        </m:r>
-      </m:oMath>
-      <w:r>
-        <w:t xml:space="preserve">):  sexually mature fish ready to spawn that are removed from the Missouri River System and used as a source of gametes to fertilize and produce offspring in a controlled hatchery environment.  </w:t>
-      </w:r>
-    </w:p>
-    <w:p>
-      <w:pPr>
-        <w:pStyle w:val="ListParagraph"/>
-        <w:numPr>
-          <w:ilvl w:val="0"/>
-          <w:numId w:val="5"/>
-        </w:numPr>
-        <w:spacing w:after="200"/>
-      </w:pPr>
-      <w:r>
-        <w:t>Fingerlings (</w:t>
-      </w:r>
-      <m:oMath>
-        <m:r>
-          <w:rPr>
-            <w:rFonts w:ascii="Cambria Math" w:hAnsi="Cambria Math"/>
-          </w:rPr>
-          <m:t>F</m:t>
-        </m:r>
-      </m:oMath>
-      <w:r>
-        <w:t>):  pallid sturgeon hatched in a hatchery setting and reared for 3</w:t>
-      </w:r>
-      <w:r>
-        <w:t>–4 months</w:t>
-      </w:r>
-      <w:r>
-        <w:t xml:space="preserve"> and released back into the Missouri River System.  </w:t>
-      </w:r>
-    </w:p>
-    <w:p>
-      <w:pPr>
-        <w:pStyle w:val="ListParagraph"/>
-        <w:numPr>
-          <w:ilvl w:val="0"/>
-          <w:numId w:val="5"/>
-        </w:numPr>
-        <w:spacing w:after="200"/>
-      </w:pPr>
-      <w:r>
-        <w:t>Yearlings (</w:t>
-      </w:r>
-      <m:oMath>
-        <m:r>
-          <w:rPr>
-            <w:rFonts w:ascii="Cambria Math" w:hAnsi="Cambria Math"/>
-          </w:rPr>
-          <m:t>Y</m:t>
-        </m:r>
-      </m:oMath>
-      <w:r>
-        <w:t xml:space="preserve">):  pallid sturgeon hatched in a hatchery setting and reared for 10–12 </w:t>
-      </w:r>
-      <w:r>
-        <w:t xml:space="preserve">months </w:t>
-      </w:r>
-      <w:r>
-        <w:t xml:space="preserve">and released back into the Missouri River System.  </w:t>
+        <w:t>stages</w:t>
+      </w:r>
+      <w:r>
+        <w:t xml:space="preserve"> defined in Table 1.  </w:t>
       </w:r>
     </w:p>
     <w:p>
@@ -1193,10 +599,30 @@
         <w:t>pallid sturgeon can remain a juvenile stage or move into a spawning adult stage.  Spawning adults can transition into two states, a post-spawn adult stage or they can be removed from the population and enter hatchery broodstock.  Stages are further organized by hatchery and natural origin fish to account for hatchery operations within the system.  Sexually mature fish are removed from the spawning stage and become hatchery broodstock (</w:t>
       </w:r>
       <w:r>
-        <w:t>Figure 3.1</w:t>
-      </w:r>
-      <w:r>
-        <w:t xml:space="preserve">).  These fish are then spawned and returned to the Missouri River System as post-spawn adults.  The offspring of these fish are reared under hatchery conditions and stocked into the Missouri River System as fingerlings or yearlings.  Hatchery origin fish are stocked into the Missouri River System where they interact and eventually spawn in the natural system, resulting in naturally produced offspring.  </w:t>
+        <w:rPr>
+          <w:highlight w:val="yellow"/>
+        </w:rPr>
+        <w:t xml:space="preserve">Figure </w:t>
+      </w:r>
+      <w:r>
+        <w:rPr>
+          <w:highlight w:val="yellow"/>
+        </w:rPr>
+        <w:t>2</w:t>
+      </w:r>
+      <w:r>
+        <w:t>).  These fish are then spawned and returned to the Missouri River System as post-spawn adults</w:t>
+      </w:r>
+      <w:r>
+        <w:t xml:space="preserve"> or retained as captive broodstock</w:t>
+      </w:r>
+      <w:r>
+        <w:t>.  The of</w:t>
+      </w:r>
+      <w:bookmarkStart w:id="0" w:name="_GoBack"/>
+      <w:bookmarkEnd w:id="0"/>
+      <w:r>
+        <w:t xml:space="preserve">fspring of these fish are reared under hatchery conditions and stocked into the Missouri River System as fingerlings or yearlings.  Hatchery origin fish are stocked into the Missouri River System where they interact and eventually spawn in the natural system, resulting in naturally produced offspring.  </w:t>
       </w:r>
     </w:p>
     <w:p>
@@ -2236,13 +1662,7 @@
           <w:rPr>
             <w:rFonts w:ascii="Cambria Math" w:hAnsi="Cambria Math"/>
           </w:rPr>
-          <m:t>Fi</m:t>
-        </m:r>
-        <m:r>
-          <w:rPr>
-            <w:rFonts w:ascii="Cambria Math" w:hAnsi="Cambria Math"/>
-          </w:rPr>
-          <m:t>ngerling</m:t>
+          <m:t>Fingerling</m:t>
         </m:r>
         <m:sSub>
           <m:sSubPr>
@@ -3916,25 +3336,7 @@
           <w:rPr>
             <w:rFonts w:ascii="Cambria Math" w:hAnsi="Cambria Math"/>
           </w:rPr>
-          <m:t>=α+</m:t>
-        </m:r>
-        <m:r>
-          <m:rPr>
-            <m:sty m:val="p"/>
-          </m:rPr>
-          <w:rPr>
-            <w:rFonts w:ascii="Cambria Math" w:hAnsi="Cambria Math"/>
-          </w:rPr>
-          <m:t>β</m:t>
-        </m:r>
-        <m:r>
-          <m:rPr>
-            <m:sty m:val="p"/>
-          </m:rPr>
-          <w:rPr>
-            <w:rFonts w:ascii="Cambria Math" w:hAnsi="Cambria Math"/>
-          </w:rPr>
-          <m:t>\cdot</m:t>
+          <m:t>=α+β\cdot</m:t>
         </m:r>
         <m:d>
           <m:dPr>
@@ -4057,8 +3459,6 @@
           </m:e>
         </m:d>
       </m:oMath>
-      <w:bookmarkStart w:id="0" w:name="_GoBack"/>
-      <w:bookmarkEnd w:id="0"/>
       <w:r>
         <w:tab/>
       </w:r>
@@ -5897,10 +5297,10 @@
             <v:path o:extrusionok="f" gradientshapeok="t" o:connecttype="rect"/>
             <o:lock v:ext="edit" aspectratio="t"/>
           </v:shapetype>
-          <v:shape id="_x0000_i1025" type="#_x0000_t75" style="width:84.2pt;height:18.9pt" o:ole="">
+          <v:shape id="_x0000_i1025" type="#_x0000_t75" style="width:84pt;height:18.65pt" o:ole="">
             <v:imagedata r:id="rId6" o:title=""/>
           </v:shape>
-          <o:OLEObject Type="Embed" ProgID="Equation.DSMT4" ShapeID="_x0000_i1025" DrawAspect="Content" ObjectID="_1498391617" r:id="rId7"/>
+          <o:OLEObject Type="Embed" ProgID="Equation.DSMT4" ShapeID="_x0000_i1025" DrawAspect="Content" ObjectID="_1499065852" r:id="rId7"/>
         </w:object>
       </w:r>
       <w:r>

</xml_diff>